<commit_message>
Updated Appendix A of docs, fixed readme.md
Updated Appendix A of docs, fixed readme.md
</commit_message>
<xml_diff>
--- a/docs/IRLibCPReference.docx
+++ b/docs/IRLibCPReference.docx
@@ -131,8 +131,6 @@
       <w:r>
         <w:t>2 documentation.</w:t>
       </w:r>
-      <w:bookmarkStart w:id="0" w:name="_GoBack"/>
-      <w:bookmarkEnd w:id="0"/>
     </w:p>
     <w:p>
       <w:r>
@@ -3839,8 +3837,8 @@
       <w:pPr>
         <w:pStyle w:val="NoSpacing"/>
       </w:pPr>
-      <w:bookmarkStart w:id="1" w:name="Sony8"/>
-      <w:bookmarkEnd w:id="1"/>
+      <w:bookmarkStart w:id="0" w:name="Sony8"/>
+      <w:bookmarkEnd w:id="0"/>
       <w:r>
         <w:t xml:space="preserve">Sony 8:{40k,600}&lt;1,-1|2,-1&gt;(4,-1,F:8,^22200u) </w:t>
       </w:r>
@@ -5954,8 +5952,8 @@
       <w:r>
         <w:t xml:space="preserve"> and vice versa. </w:t>
       </w:r>
-      <w:bookmarkStart w:id="2" w:name="OLE_LINK1"/>
-      <w:bookmarkStart w:id="3" w:name="OLE_LINK2"/>
+      <w:bookmarkStart w:id="1" w:name="OLE_LINK1"/>
+      <w:bookmarkStart w:id="2" w:name="OLE_LINK2"/>
     </w:p>
     <w:p>
       <w:r>
@@ -6095,8 +6093,8 @@
       <w:r>
         <w:t>This protocol begins with a header consistin</w:t>
       </w:r>
+      <w:bookmarkEnd w:id="1"/>
       <w:bookmarkEnd w:id="2"/>
-      <w:bookmarkEnd w:id="3"/>
       <w:r>
         <w:t>g of a very lo</w:t>
       </w:r>
@@ -10435,9 +10433,69 @@
       <w:r>
         <w:tab/>
       </w:r>
-    </w:p>
-    <w:p/>
-    <w:p/>
+      <w:r>
+        <w:t>IRLib</w:t>
+      </w:r>
+      <w:r>
+        <w:t>CP only uses IRrecvPCI receiver class. There is no IRrecv 50 µs interrupt driven class or IRrecvLoop receiver class.</w:t>
+      </w:r>
+    </w:p>
+    <w:p>
+      <w:r>
+        <w:tab/>
+      </w:r>
+      <w:r>
+        <w:t>IRLib</w:t>
+      </w:r>
+      <w:r>
+        <w:t>CP does not include any frequency detection capability such as IRfrequency</w:t>
+      </w:r>
+    </w:p>
+    <w:p>
+      <w:r>
+        <w:tab/>
+      </w:r>
+      <w:r>
+        <w:t>IRLib</w:t>
+      </w:r>
+      <w:r>
+        <w:t>CP does not implement any auto resume features. Thus if multiple frames of data come rapidly it will only be able to detect and decode the first frame. Other data will be lost.</w:t>
+      </w:r>
+    </w:p>
+    <w:p>
+      <w:r>
+        <w:tab/>
+      </w:r>
+      <w:r>
+        <w:t>IRLib</w:t>
+      </w:r>
+      <w:r>
+        <w:t>CP does not yet implement protocol 12 for mouse and keyboard manipulation.</w:t>
+      </w:r>
+    </w:p>
+    <w:p>
+      <w:r>
+        <w:tab/>
+        <w:t>Because Circuit Python does not implement 32-bit</w:t>
+      </w:r>
+      <w:r>
+        <w:t xml:space="preserve"> </w:t>
+      </w:r>
+      <w:r>
+        <w:t>unsigned integers, protocols such as NEC and others that have greater than 28 bits will use data split into 2 fields. The higher order 4 bits will go in the "address" field and the lower order 28 bits go in the "value" field.</w:t>
+      </w:r>
+      <w:r>
+        <w:t xml:space="preserve"> The Samsung36 continues to split its data into a 12 bit address and 20 bit data field. The "ditto" repeat code used by NEC, NECx, and G.I.Cable protocols is represented by "-1" rather than 0xffffffff.</w:t>
+      </w:r>
+    </w:p>
+    <w:p>
+      <w:r>
+        <w:tab/>
+        <w:t>There is a known issue with pulseio and PWM output in that when it is initialized or de-initialized there is a brief glitch of signal sent. We have adjusted timing so that this glitch typically does not interfere with subsequent decoding of the signals but it does introduce noise into the system and limits how rapidly you can send successive signals.</w:t>
+      </w:r>
+      <w:bookmarkStart w:id="3" w:name="_GoBack"/>
+      <w:bookmarkEnd w:id="3"/>
+    </w:p>
     <w:p>
       <w:pPr>
         <w:pStyle w:val="Heading1"/>
@@ -13545,7 +13603,7 @@
 </file>
 
 <file path=customXml/itemProps1.xml><?xml version="1.0" encoding="utf-8"?>
-<ds:datastoreItem xmlns:ds="http://schemas.openxmlformats.org/officeDocument/2006/customXml" ds:itemID="{B9CB8ABA-4BB3-4EA4-B499-5C5D59473E91}">
+<ds:datastoreItem xmlns:ds="http://schemas.openxmlformats.org/officeDocument/2006/customXml" ds:itemID="{3B53ECE6-F1D5-489C-801F-F92BD647C2D0}">
   <ds:schemaRefs>
     <ds:schemaRef ds:uri="http://schemas.openxmlformats.org/officeDocument/2006/bibliography"/>
   </ds:schemaRefs>

</xml_diff>

<commit_message>
Updated to Circuit Python 2.x
No real changes to the code except the .mpy files have been recompiled to work with Circuit Python 2.x. Code has been tested with Circuit Python 2.2.0 on Circuit Playground Express but has not been tested on non-express boards.
</commit_message>
<xml_diff>
--- a/docs/IRLibCPReference.docx
+++ b/docs/IRLibCPReference.docx
@@ -81,20 +81,10 @@
         <w:rPr>
           <w:sz w:val="20"/>
         </w:rPr>
-        <w:t xml:space="preserve">June </w:t>
-      </w:r>
-      <w:r>
-        <w:rPr>
-          <w:sz w:val="20"/>
-        </w:rPr>
-        <w:t>201</w:t>
-      </w:r>
-      <w:r>
-        <w:rPr>
-          <w:sz w:val="20"/>
-        </w:rPr>
-        <w:t>7</w:t>
-      </w:r>
+        <w:t>January 2018</w:t>
+      </w:r>
+      <w:bookmarkStart w:id="0" w:name="_GoBack"/>
+      <w:bookmarkEnd w:id="0"/>
       <w:r>
         <w:rPr>
           <w:sz w:val="20"/>
@@ -176,19 +166,43 @@
         <w:t xml:space="preserve"> </w:t>
       </w:r>
       <w:r>
-        <w:t xml:space="preserve">This module is only available on the </w:t>
+        <w:t xml:space="preserve">This module </w:t>
+      </w:r>
+      <w:r>
+        <w:t xml:space="preserve">was originally </w:t>
+      </w:r>
+      <w:r>
+        <w:t xml:space="preserve">only available on the </w:t>
       </w:r>
       <w:r>
         <w:t>"E</w:t>
       </w:r>
       <w:r>
-        <w:t>xpress" versions of Adafruit boards specifically: Feather M0 Express, Circuit Playground Express, and Metro M0 Express. Although Circuit Python will run on standard Feather M0, Arduino Zero, ESP 8266 and other boards, those boards do not support "pulseio" and therefore cannot be used with this package.</w:t>
+        <w:t xml:space="preserve">xpress" versions of Adafruit boards specifically: Feather M0 Express, Circuit Playground Express, and Metro M0 Express. Although Circuit Python will run on standard Feather M0, Arduino Zero, ESP 8266 and other boards, those boards </w:t>
+      </w:r>
+      <w:r>
+        <w:t xml:space="preserve">did </w:t>
+      </w:r>
+      <w:r>
+        <w:t xml:space="preserve">not support "pulseio" and </w:t>
+      </w:r>
+      <w:r>
+        <w:t xml:space="preserve">could not </w:t>
+      </w:r>
+      <w:r>
+        <w:t>be used with this package.</w:t>
       </w:r>
       <w:r>
         <w:t xml:space="preserve"> </w:t>
       </w:r>
     </w:p>
     <w:p>
+      <w:r>
+        <w:tab/>
+        <w:t>However beginning with Circuit Python 2.0 and beyond the pulseio module was added to other Circuit Python Implementations. However this library has not been tested on those other platforms. Theoretically it should work but we have no experience as of this writing.</w:t>
+      </w:r>
+    </w:p>
+    <w:p>
       <w:pPr>
         <w:ind w:firstLine="720"/>
       </w:pPr>
@@ -222,6 +236,7 @@
     </w:p>
     <w:p>
       <w:r>
+        <w:lastRenderedPageBreak/>
         <w:tab/>
         <w:t>Because of the memory limitation of a Circuit Python platform, it may not be possible to implement programs using all of the supported protocols simultaneously. Also Circuit Python does not allow us to be quite as clever as we were in the C++ version of the library when it comes to combining multiple protocols into a single class automatically. If you need to use multiple protocols will have to write a few lines of code yourself to combine them into a single sending or decoding class.</w:t>
       </w:r>
@@ -489,7 +504,11 @@
         <w:t xml:space="preserve">section 1.5 </w:t>
       </w:r>
       <w:r>
-        <w:t xml:space="preserve">Hardware Considerations for details. Although IR signals are sent as a series of modulated pulses, these receivers filter out the modulations and send you a signal in the form of a clean square wave. If you want to measure the frequency of </w:t>
+        <w:t xml:space="preserve">Hardware Considerations for details. Although IR </w:t>
+      </w:r>
+      <w:r>
+        <w:lastRenderedPageBreak/>
+        <w:t xml:space="preserve">signals are sent as a series of modulated pulses, these receivers filter out the modulations and send you a signal in the form of a clean square wave. If you want to measure the frequency of </w:t>
       </w:r>
       <w:r>
         <w:t xml:space="preserve">a </w:t>
@@ -691,6 +710,7 @@
         <w:pStyle w:val="Code"/>
       </w:pPr>
       <w:r>
+        <w:lastRenderedPageBreak/>
         <w:t>#create instance of receiver using pin D5</w:t>
       </w:r>
     </w:p>
@@ -1059,6 +1079,7 @@
     </w:p>
     <w:p>
       <w:r>
+        <w:lastRenderedPageBreak/>
         <w:tab/>
         <w:t xml:space="preserve">Creating an instance of the receiver class does not enable the receiving of data. You must enable the receiver by calling </w:t>
       </w:r>
@@ -1244,7 +1265,11 @@
         <w:t xml:space="preserve"> identifies the protocol used and extracts the data. It provides the user with the type of protocol it found if any, the value received, and the number of bits in that value. We implement the decoder as an abstract base class and </w:t>
       </w:r>
       <w:r>
-        <w:t>a number of</w:t>
+        <w:t xml:space="preserve">a </w:t>
+      </w:r>
+      <w:r>
+        <w:lastRenderedPageBreak/>
+        <w:t>number of</w:t>
       </w:r>
       <w:r>
         <w:t xml:space="preserve"> additional derived classes</w:t>
@@ -1404,6 +1429,7 @@
         <w:pStyle w:val="Code"/>
       </w:pPr>
       <w:r>
+        <w:lastRenderedPageBreak/>
         <w:t>myReceiver=IRrecvPCI.IRrecvPCI(</w:t>
       </w:r>
       <w:r>
@@ -1712,6 +1738,7 @@
         <w:pStyle w:val="Code"/>
       </w:pPr>
       <w:r>
+        <w:lastRenderedPageBreak/>
         <w:t>UNKNOWN=0</w:t>
       </w:r>
     </w:p>
@@ -2017,6 +2044,7 @@
     </w:p>
     <w:p>
       <w:r>
+        <w:lastRenderedPageBreak/>
         <w:tab/>
         <w:t>The sample output above is the results you get from dumpResults(</w:t>
       </w:r>
@@ -2247,6 +2275,7 @@
         <w:pStyle w:val="Code"/>
       </w:pPr>
       <w:r>
+        <w:lastRenderedPageBreak/>
         <w:t>import IRrecvPCI</w:t>
       </w:r>
     </w:p>
@@ -2590,6 +2619,7 @@
         <w:pStyle w:val="Heading3"/>
       </w:pPr>
       <w:r>
+        <w:lastRenderedPageBreak/>
         <w:t>1.3.1. Sending Overview</w:t>
       </w:r>
     </w:p>
@@ -2775,7 +2805,11 @@
         <w:tab/>
       </w:r>
       <w:r>
-        <w:t xml:space="preserve">If you need to send more than one protocol you need to create a custom sending class that combines multiple protocols into a single class and then chooses the protocol based on a parameter passed to the "send" method. Here is a sample program that sends 3 different protocols. </w:t>
+        <w:t xml:space="preserve">If you need to send more than one protocol you need to create a custom sending class that combines multiple protocols into a single class and then chooses the protocol based on a </w:t>
+      </w:r>
+      <w:r>
+        <w:lastRenderedPageBreak/>
+        <w:t xml:space="preserve">parameter passed to the "send" method. Here is a sample program that sends 3 different protocols. </w:t>
       </w:r>
     </w:p>
     <w:p>
@@ -3096,7 +3130,11 @@
         <w:t xml:space="preserve">cols than others. The </w:t>
       </w:r>
       <w:r>
-        <w:t>decode() is used consistently among all the protocols however there are some specific issues related to decoding that we will discuss for each protocol below.</w:t>
+        <w:t xml:space="preserve">decode() is used consistently </w:t>
+      </w:r>
+      <w:r>
+        <w:lastRenderedPageBreak/>
+        <w:t>among all the protocols however there are some specific issues related to decoding that we will discuss for each protocol below.</w:t>
       </w:r>
     </w:p>
     <w:p>
@@ -3283,7 +3321,11 @@
         <w:t>toggle off and on</w:t>
       </w:r>
       <w:r>
-        <w:t xml:space="preserve"> if you repeatedly press and release the same button but will remain constant if you hold down the button and the signal repeats. Unlike a ditto, the data that is being repeated is available in the signal</w:t>
+        <w:t xml:space="preserve"> if you repeatedly press and release the same button but will remain constant if you hold down the button and the signal repeats. Unlike a ditto, the data that is being repeated is </w:t>
+      </w:r>
+      <w:r>
+        <w:lastRenderedPageBreak/>
+        <w:t>available in the signal</w:t>
       </w:r>
       <w:r>
         <w:t xml:space="preserve"> therefore you do not need to remember it from a previous transmission</w:t>
@@ -3568,6 +3610,7 @@
         <w:ind w:firstLine="720"/>
       </w:pPr>
       <w:r>
+        <w:lastRenderedPageBreak/>
         <w:t xml:space="preserve">This protocol begins with a header consisting of a very long mark and space followed by 32 data bits and a single stop bit which is not encoded by the library. Zeros and ones are distinguished by varying the duration of the space while keeping a constant length for the marks as is typical with most protocols. </w:t>
       </w:r>
       <w:r>
@@ -3830,15 +3873,19 @@
         <w:t>which varies</w:t>
       </w:r>
       <w:r>
-        <w:t xml:space="preserve"> the length of the space and keep the length of the mark constant, Sony keeps the space constant and varies the length of the mark. We were able to implement this using our genericSend method however the logic for the decode method did not lend itself to the genericDecode so we had to implement a special decoder. No other known protocols use this system. The IRP notation for these protocols are…</w:t>
+        <w:t xml:space="preserve"> the length of the space and keep the length of the mark constant, Sony keeps the space constant and varies the length of the mark. We were able to implement this using our genericSend method however the logic for the decode method did </w:t>
+      </w:r>
+      <w:r>
+        <w:lastRenderedPageBreak/>
+        <w:t>not lend itself to the genericDecode so we had to implement a special decoder. No other known protocols use this system. The IRP notation for these protocols are…</w:t>
       </w:r>
     </w:p>
     <w:p>
       <w:pPr>
         <w:pStyle w:val="NoSpacing"/>
       </w:pPr>
-      <w:bookmarkStart w:id="0" w:name="Sony8"/>
-      <w:bookmarkEnd w:id="0"/>
+      <w:bookmarkStart w:id="1" w:name="Sony8"/>
+      <w:bookmarkEnd w:id="1"/>
       <w:r>
         <w:t xml:space="preserve">Sony 8:{40k,600}&lt;1,-1|2,-1&gt;(4,-1,F:8,^22200u) </w:t>
       </w:r>
@@ -4185,6 +4232,7 @@
         <w:ind w:firstLine="720"/>
       </w:pPr>
       <w:r>
+        <w:lastRenderedPageBreak/>
         <w:t xml:space="preserve">All three varieties make use of a toggle bit to </w:t>
       </w:r>
       <w:r>
@@ -4427,7 +4475,11 @@
         <w:t>. We also wanted to encode the toggle bits in all cases. Because we encode three bits of OEM data</w:t>
       </w:r>
       <w:r>
-        <w:t xml:space="preserve"> plus the </w:t>
+        <w:t xml:space="preserve"> </w:t>
+      </w:r>
+      <w:r>
+        <w:lastRenderedPageBreak/>
+        <w:t xml:space="preserve">plus the </w:t>
       </w:r>
       <w:r>
         <w:t xml:space="preserve">toggle bit, the bit lengths used by </w:t>
@@ -5082,6 +5134,7 @@
         <w:pStyle w:val="NoSpacing"/>
       </w:pPr>
       <w:r>
+        <w:lastRenderedPageBreak/>
         <w:t>Replay:</w:t>
       </w:r>
       <w:r>
@@ -5392,6 +5445,7 @@
         <w:pStyle w:val="Code"/>
       </w:pPr>
       <w:r>
+        <w:lastRenderedPageBreak/>
         <w:t xml:space="preserve"> </w:t>
       </w:r>
       <w:r>
@@ -5700,6 +5754,7 @@
         <w:pStyle w:val="Heading3"/>
       </w:pPr>
       <w:r>
+        <w:lastRenderedPageBreak/>
         <w:t>1.4.8</w:t>
       </w:r>
       <w:r>
@@ -5952,8 +6007,8 @@
       <w:r>
         <w:t xml:space="preserve"> and vice versa. </w:t>
       </w:r>
-      <w:bookmarkStart w:id="1" w:name="OLE_LINK1"/>
-      <w:bookmarkStart w:id="2" w:name="OLE_LINK2"/>
+      <w:bookmarkStart w:id="2" w:name="OLE_LINK1"/>
+      <w:bookmarkStart w:id="3" w:name="OLE_LINK2"/>
     </w:p>
     <w:p>
       <w:r>
@@ -6008,6 +6063,7 @@
         <w:pStyle w:val="Code"/>
       </w:pPr>
       <w:r>
+        <w:lastRenderedPageBreak/>
         <w:tab/>
         <w:t>def send(self, data):</w:t>
       </w:r>
@@ -6093,8 +6149,8 @@
       <w:r>
         <w:t>This protocol begins with a header consistin</w:t>
       </w:r>
-      <w:bookmarkEnd w:id="1"/>
       <w:bookmarkEnd w:id="2"/>
+      <w:bookmarkEnd w:id="3"/>
       <w:r>
         <w:t>g of a very lo</w:t>
       </w:r>
@@ -6366,6 +6422,7 @@
         <w:pStyle w:val="Code"/>
       </w:pPr>
       <w:r>
+        <w:lastRenderedPageBreak/>
         <w:tab/>
         <w:t>def send(self, data, first=True,kHz=38):</w:t>
       </w:r>
@@ -6878,6 +6935,7 @@
         <w:ind w:firstLine="720"/>
       </w:pPr>
       <w:r>
+        <w:lastRenderedPageBreak/>
         <w:t>The code for this protocol is in</w:t>
       </w:r>
       <w:r>
@@ -7638,7 +7696,11 @@
         <w:tab/>
       </w:r>
       <w:r>
-        <w:t>If you are using the Circuit Playground Express it has built-in IR transmitter and receiver circuitry. You simply use "board.REMOTEIN" for input and "board.REMOTEOUT" for output. But for other boards such as Feather M0 Express or Metro M0 Express you will have to add some extra hardware.</w:t>
+        <w:t xml:space="preserve">If you are using the Circuit Playground Express it has built-in IR transmitter and receiver circuitry. You simply use "board.REMOTEIN" for input and "board.REMOTEOUT" for output. But </w:t>
+      </w:r>
+      <w:r>
+        <w:lastRenderedPageBreak/>
+        <w:t>for other boards such as Feather M0 Express or Metro M0 Express you will have to add some extra hardware.</w:t>
       </w:r>
       <w:r>
         <w:t xml:space="preserve"> </w:t>
@@ -7830,6 +7892,7 @@
         <w:rPr>
           <w:noProof/>
         </w:rPr>
+        <w:lastRenderedPageBreak/>
         <w:drawing>
           <wp:inline distT="0" distB="0" distL="0" distR="0" wp14:anchorId="2C55218B" wp14:editId="58F49109">
             <wp:extent cx="2038350" cy="2066925"/>
@@ -7976,7 +8039,11 @@
         <w:t>This resistor was added because</w:t>
       </w:r>
       <w:r>
-        <w:t xml:space="preserve"> I designed the circuit to be used with an IR remote control toy helicopter that would continuously send signals to the helicopter. If your application only has intermittent signals you can eliminate those 33 ohm resistors. Again any general purpose PNP switching transistor similar to the one in the schematic should work okay.</w:t>
+        <w:t xml:space="preserve"> I designed the circuit to be used with an IR remote control toy helicopter that would continuously send signals to the helicopter. If your application only has intermittent signals you can eliminate </w:t>
+      </w:r>
+      <w:r>
+        <w:lastRenderedPageBreak/>
+        <w:t>those 33 ohm resistors. Again any general purpose PNP switching transistor similar to the one in the schematic should work okay.</w:t>
       </w:r>
     </w:p>
     <w:p>
@@ -8275,6 +8342,7 @@
         <w:ind w:firstLine="720"/>
       </w:pPr>
       <w:r>
+        <w:lastRenderedPageBreak/>
         <w:t xml:space="preserve">That particular part when received from them does not look like the photo on the website. It does not include the connector bracket that is depicted. It is described as a 38 kHz device and the packaging looks like the TSOP4438 but RadioShack does not provide a manufacturers part number. They only provide their catalog number </w:t>
       </w:r>
       <w:r>
@@ -8454,6 +8522,7 @@
         <w:pStyle w:val="Heading1"/>
       </w:pPr>
       <w:r>
+        <w:lastRenderedPageBreak/>
         <w:t>2. Tutorials and Examples</w:t>
       </w:r>
     </w:p>
@@ -8678,6 +8747,7 @@
         <w:rPr>
           <w:noProof/>
         </w:rPr>
+        <w:lastRenderedPageBreak/>
         <w:drawing>
           <wp:inline distT="0" distB="0" distL="0" distR="0" wp14:anchorId="41242E69" wp14:editId="24155367">
             <wp:extent cx="4572000" cy="2164491"/>
@@ -8845,7 +8915,11 @@
         <w:t>In the section we will give you several examples of how to receive and decode IR signals from your TV or cable or DVD remote. For these examples you will only need the receiver portion of the circuit.</w:t>
       </w:r>
       <w:r>
-        <w:t xml:space="preserve"> Unfortunately due to memory limitations we cannot create a decoder that can decode all 11 supported protocols at once. We will begin with a very simple example that presumes you already know what protocol your remote uses. Then we will show you how to create a multiple protocol program that supports five or six protocols at once. If you do not know which protocol your remote uses you could try both of those multiprotocol programs and hopefully determine which protocol you need.</w:t>
+        <w:t xml:space="preserve"> Unfortunately due to memory limitations we cannot create a decoder that can decode all 11 supported protocols at once. We will begin with a very simple example that presumes you already know what protocol your remote uses. Then we will show you how to create a multiple protocol program that supports five or six protocols at once. If you do not know </w:t>
+      </w:r>
+      <w:r>
+        <w:lastRenderedPageBreak/>
+        <w:t>which protocol your remote uses you could try both of those multiprotocol programs and hopefully determine which protocol you need.</w:t>
       </w:r>
       <w:r>
         <w:t xml:space="preserve"> </w:t>
@@ -9095,7 +9169,11 @@
         <w:t>IRLib</w:t>
       </w:r>
       <w:r>
-        <w:t>_P01_NECd.mpy onto your CIRCUITPY drive. You will need a terminal program connected to the device so you can see the output from the "print" statements. You can then either rename decode_single.py into code.py so it will automatically run or on the terminal type "import decode_single".</w:t>
+        <w:t xml:space="preserve">_P01_NECd.mpy onto your CIRCUITPY drive. You will need a terminal program connected to the device so you can see the output from the "print" </w:t>
+      </w:r>
+      <w:r>
+        <w:lastRenderedPageBreak/>
+        <w:t>statements. You can then either rename decode_single.py into code.py so it will automatically run or on the terminal type "import decode_single".</w:t>
       </w:r>
     </w:p>
     <w:p>
@@ -9253,6 +9331,7 @@
         <w:pStyle w:val="Code"/>
       </w:pPr>
       <w:r>
+        <w:lastRenderedPageBreak/>
         <w:t>28:m559 s1712   29:m568 s1703            30:m537 s1734  31:m569 s1703</w:t>
       </w:r>
     </w:p>
@@ -9351,6 +9430,7 @@
         <w:ind w:firstLine="720"/>
       </w:pPr>
       <w:r>
+        <w:lastRenderedPageBreak/>
         <w:t>This system of constant length marks and variable length spaces is typical of most protocols. However for example Sony does the opposite with variable length marks and fix length spaces. Other protocols use even more complicated systems of representing zeros and ones that are not quite as easy to interpret by just looking at the numbers.</w:t>
       </w:r>
     </w:p>
@@ -9644,6 +9724,7 @@
         <w:pStyle w:val="Code"/>
       </w:pPr>
       <w:r>
+        <w:lastRenderedPageBreak/>
         <w:tab/>
       </w:r>
       <w:r>
@@ -9925,6 +10006,7 @@
         <w:pStyle w:val="Code"/>
       </w:pPr>
       <w:r>
+        <w:lastRenderedPageBreak/>
         <w:t>28:m559 s1712   29:m568 s1704            30:m536 s1734  31:m565 s1707</w:t>
       </w:r>
     </w:p>
@@ -10155,7 +10237,11 @@
         <w:t>IRLib</w:t>
       </w:r>
       <w:r>
-        <w:t>2 documentation there is an extensive section on how to implement new protocols that you might want to check out.</w:t>
+        <w:t xml:space="preserve">2 </w:t>
+      </w:r>
+      <w:r>
+        <w:lastRenderedPageBreak/>
+        <w:t>documentation there is an extensive section on how to implement new protocols that you might want to check out.</w:t>
       </w:r>
     </w:p>
     <w:p>
@@ -10312,7 +10398,11 @@
     <w:p>
       <w:r>
         <w:tab/>
-        <w:t>Execute the program from the terminal by typing "import send_single" and it will transmit the proper IR sequence. While it's not a very useful program it illustrates how to use sending. We could write additional programs that would for example send a particular code whenever you pressed one of the buttons on the Circuit Playground Express or perhaps using capacitive touch on one of the input pads to send different codes. We will develop further examples later on.</w:t>
+        <w:t xml:space="preserve">Execute the program from the terminal by typing "import send_single" and it will transmit the proper IR sequence. While it's not a very useful program it illustrates how to use sending. We could write additional programs that would for example send a particular code whenever </w:t>
+      </w:r>
+      <w:r>
+        <w:lastRenderedPageBreak/>
+        <w:t>you pressed one of the buttons on the Circuit Playground Express or perhaps using capacitive touch on one of the input pads to send different codes. We will develop further examples later on.</w:t>
       </w:r>
     </w:p>
     <w:p>
@@ -10490,11 +10580,10 @@
     </w:p>
     <w:p>
       <w:r>
+        <w:lastRenderedPageBreak/>
         <w:tab/>
         <w:t>There is a known issue with pulseio and PWM output in that when it is initialized or de-initialized there is a brief glitch of signal sent. We have adjusted timing so that this glitch typically does not interfere with subsequent decoding of the signals but it does introduce noise into the system and limits how rapidly you can send successive signals.</w:t>
       </w:r>
-      <w:bookmarkStart w:id="3" w:name="_GoBack"/>
-      <w:bookmarkEnd w:id="3"/>
     </w:p>
     <w:p>
       <w:pPr>
@@ -10631,6 +10720,7 @@
     </w:p>
     <w:p>
       <w:r>
+        <w:lastRenderedPageBreak/>
         <w:tab/>
         <w:t>An optional third item in the scroll brackets is whether data is transmitted lsb or msb first. The explanation says that if not specified, the default is least significant bits first. But I think that may be a typo. Either that or we are misunderstanding what they mean by that. It may be that because we ignore the actual contents of the bitstream that this doesn't matter. The order in which we send our data is the same order in which it was received by the decoder. For this reason some of the binary values we used represent the internal data may be different than those used by other reference material such as LIRC or other databases. As long as we are consistent between the way we receive and the way we send it doesn't matter the order of the bits.</w:t>
       </w:r>
@@ -10708,7 +10798,11 @@
     <w:p>
       <w:r>
         <w:tab/>
-        <w:t>In between the header information and any closing information you will see a number of specifications that begin with a capital letter. These are bit fields within the overall stream of bits. We interpret the letters to mean things like D=device, F=function, S=subfunction, C=check bits, T= toggle bits. With the exception of toggle bits, we pretty much ignore the distinctions. These capital letters are followed by a colon and a digit optionally followed by another colon and another digit. The explanation given is as follows.</w:t>
+        <w:t xml:space="preserve">In between the header information and any closing information you will see a number of specifications that begin with a capital letter. These are bit fields within the overall stream of bits. We interpret the letters to mean things like D=device, F=function, S=subfunction, C=check bits, T= toggle bits. With the exception of toggle bits, we pretty much ignore the distinctions. These </w:t>
+      </w:r>
+      <w:r>
+        <w:lastRenderedPageBreak/>
+        <w:t>capital letters are followed by a colon and a digit optionally followed by another colon and another digit. The explanation given is as follows.</w:t>
       </w:r>
     </w:p>
     <w:p>
@@ -10841,6 +10935,7 @@
     </w:p>
     <w:p>
       <w:r>
+        <w:lastRenderedPageBreak/>
         <w:tab/>
         <w:t>If you have read through the detailed sections on each protocol you know that NEC1, NECx1, and GICable all designate repeat codes to designate a special sequence known as a "ditto". Let's look at the NEC specification to explain how that works.</w:t>
       </w:r>
@@ -13603,7 +13698,7 @@
 </file>
 
 <file path=customXml/itemProps1.xml><?xml version="1.0" encoding="utf-8"?>
-<ds:datastoreItem xmlns:ds="http://schemas.openxmlformats.org/officeDocument/2006/customXml" ds:itemID="{3B53ECE6-F1D5-489C-801F-F92BD647C2D0}">
+<ds:datastoreItem xmlns:ds="http://schemas.openxmlformats.org/officeDocument/2006/customXml" ds:itemID="{859706E1-0AE4-466D-9FFE-39793B907533}">
   <ds:schemaRefs>
     <ds:schemaRef ds:uri="http://schemas.openxmlformats.org/officeDocument/2006/bibliography"/>
   </ds:schemaRefs>

</xml_diff>